<commit_message>
Edit item page working
Its mostly a variation of the new item page. When an item is edited, it redirects to the add images page.
</commit_message>
<xml_diff>
--- a/CNSA 266 final notes.docx
+++ b/CNSA 266 final notes.docx
@@ -3015,6 +3015,280 @@
         </w:rPr>
         <w:t xml:space="preserve">problem I was having was images weren't showing properly, console would have a warning about permissions. What PHP does is upload files to a temp location (C:\windows\temp) and then moves them to the final destination. While moving to the final dest, the permissions are carried over from temp. Adjusted permissions in temp.</w:t>
       </w:r>
+    </w:p>
+    <w:p>
+      <w:pPr>
+        <w:spacing w:before="0" w:after="160" w:line="259"/>
+        <w:ind w:right="0" w:left="0" w:firstLine="0"/>
+        <w:jc w:val="left"/>
+        <w:rPr>
+          <w:rFonts w:ascii="Calibri" w:hAnsi="Calibri" w:cs="Calibri" w:eastAsia="Calibri"/>
+          <w:color w:val="auto"/>
+          <w:spacing w:val="0"/>
+          <w:position w:val="0"/>
+          <w:sz w:val="22"/>
+          <w:shd w:fill="auto" w:val="clear"/>
+        </w:rPr>
+      </w:pPr>
+    </w:p>
+    <w:p>
+      <w:pPr>
+        <w:spacing w:before="0" w:after="160" w:line="259"/>
+        <w:ind w:right="0" w:left="0" w:firstLine="0"/>
+        <w:jc w:val="left"/>
+        <w:rPr>
+          <w:rFonts w:ascii="Calibri" w:hAnsi="Calibri" w:cs="Calibri" w:eastAsia="Calibri"/>
+          <w:color w:val="auto"/>
+          <w:spacing w:val="0"/>
+          <w:position w:val="0"/>
+          <w:sz w:val="22"/>
+          <w:shd w:fill="auto" w:val="clear"/>
+        </w:rPr>
+      </w:pPr>
+      <w:r>
+        <w:rPr>
+          <w:rFonts w:ascii="Calibri" w:hAnsi="Calibri" w:cs="Calibri" w:eastAsia="Calibri"/>
+          <w:color w:val="auto"/>
+          <w:spacing w:val="0"/>
+          <w:position w:val="0"/>
+          <w:sz w:val="22"/>
+          <w:shd w:fill="auto" w:val="clear"/>
+        </w:rPr>
+        <w:t xml:space="preserve">setting end date value in edititems</w:t>
+      </w:r>
+    </w:p>
+    <w:p>
+      <w:pPr>
+        <w:spacing w:before="0" w:after="160" w:line="259"/>
+        <w:ind w:right="0" w:left="0" w:firstLine="0"/>
+        <w:jc w:val="left"/>
+        <w:rPr>
+          <w:rFonts w:ascii="Calibri" w:hAnsi="Calibri" w:cs="Calibri" w:eastAsia="Calibri"/>
+          <w:color w:val="auto"/>
+          <w:spacing w:val="0"/>
+          <w:position w:val="0"/>
+          <w:sz w:val="22"/>
+          <w:shd w:fill="auto" w:val="clear"/>
+        </w:rPr>
+      </w:pPr>
+      <w:hyperlink xmlns:r="http://schemas.openxmlformats.org/officeDocument/2006/relationships" r:id="docRId19">
+        <w:r>
+          <w:rPr>
+            <w:rFonts w:ascii="Calibri" w:hAnsi="Calibri" w:cs="Calibri" w:eastAsia="Calibri"/>
+            <w:color w:val="0000FF"/>
+            <w:spacing w:val="0"/>
+            <w:position w:val="0"/>
+            <w:sz w:val="22"/>
+            <w:u w:val="single"/>
+            <w:shd w:fill="auto" w:val="clear"/>
+          </w:rPr>
+          <w:t xml:space="preserve">https://www.richardlord.net/blog/php/dates-in-php-and-mysql.html</w:t>
+        </w:r>
+      </w:hyperlink>
+    </w:p>
+    <w:p>
+      <w:pPr>
+        <w:spacing w:before="0" w:after="160" w:line="259"/>
+        <w:ind w:right="0" w:left="0" w:firstLine="0"/>
+        <w:jc w:val="left"/>
+        <w:rPr>
+          <w:rFonts w:ascii="Calibri" w:hAnsi="Calibri" w:cs="Calibri" w:eastAsia="Calibri"/>
+          <w:color w:val="auto"/>
+          <w:spacing w:val="0"/>
+          <w:position w:val="0"/>
+          <w:sz w:val="22"/>
+          <w:shd w:fill="auto" w:val="clear"/>
+        </w:rPr>
+      </w:pPr>
+      <w:r>
+        <w:rPr>
+          <w:rFonts w:ascii="Calibri" w:hAnsi="Calibri" w:cs="Calibri" w:eastAsia="Calibri"/>
+          <w:color w:val="auto"/>
+          <w:spacing w:val="0"/>
+          <w:position w:val="0"/>
+          <w:sz w:val="22"/>
+          <w:shd w:fill="auto" w:val="clear"/>
+        </w:rPr>
+        <w:t xml:space="preserve">mysql field using datetime. Option 1 doesn't work, opt 2 doesnt work, can't change table to opt.3</w:t>
+      </w:r>
+    </w:p>
+    <w:p>
+      <w:pPr>
+        <w:spacing w:before="0" w:after="160" w:line="259"/>
+        <w:ind w:right="0" w:left="0" w:firstLine="0"/>
+        <w:jc w:val="left"/>
+        <w:rPr>
+          <w:rFonts w:ascii="Calibri" w:hAnsi="Calibri" w:cs="Calibri" w:eastAsia="Calibri"/>
+          <w:color w:val="auto"/>
+          <w:spacing w:val="0"/>
+          <w:position w:val="0"/>
+          <w:sz w:val="22"/>
+          <w:shd w:fill="auto" w:val="clear"/>
+        </w:rPr>
+      </w:pPr>
+      <w:r>
+        <w:rPr>
+          <w:rFonts w:ascii="Calibri" w:hAnsi="Calibri" w:cs="Calibri" w:eastAsia="Calibri"/>
+          <w:color w:val="auto"/>
+          <w:spacing w:val="0"/>
+          <w:position w:val="0"/>
+          <w:sz w:val="22"/>
+          <w:shd w:fill="auto" w:val="clear"/>
+        </w:rPr>
+        <w:t xml:space="preserve">console error: specified value does not conform to required format</w:t>
+      </w:r>
+    </w:p>
+    <w:p>
+      <w:pPr>
+        <w:spacing w:before="0" w:after="160" w:line="259"/>
+        <w:ind w:right="0" w:left="0" w:firstLine="0"/>
+        <w:jc w:val="left"/>
+        <w:rPr>
+          <w:rFonts w:ascii="Calibri" w:hAnsi="Calibri" w:cs="Calibri" w:eastAsia="Calibri"/>
+          <w:color w:val="auto"/>
+          <w:spacing w:val="0"/>
+          <w:position w:val="0"/>
+          <w:sz w:val="22"/>
+          <w:shd w:fill="auto" w:val="clear"/>
+        </w:rPr>
+      </w:pPr>
+      <w:hyperlink xmlns:r="http://schemas.openxmlformats.org/officeDocument/2006/relationships" r:id="docRId20">
+        <w:r>
+          <w:rPr>
+            <w:rFonts w:ascii="Calibri" w:hAnsi="Calibri" w:cs="Calibri" w:eastAsia="Calibri"/>
+            <w:color w:val="0000FF"/>
+            <w:spacing w:val="0"/>
+            <w:position w:val="0"/>
+            <w:sz w:val="22"/>
+            <w:u w:val="single"/>
+            <w:shd w:fill="auto" w:val="clear"/>
+          </w:rPr>
+          <w:t xml:space="preserve">https://stackoverflow.com/questions/23157003/from-mysql-to-input-type-datetime-local</w:t>
+        </w:r>
+      </w:hyperlink>
+    </w:p>
+    <w:p>
+      <w:pPr>
+        <w:spacing w:before="0" w:after="160" w:line="259"/>
+        <w:ind w:right="0" w:left="0" w:firstLine="0"/>
+        <w:jc w:val="left"/>
+        <w:rPr>
+          <w:rFonts w:ascii="Calibri" w:hAnsi="Calibri" w:cs="Calibri" w:eastAsia="Calibri"/>
+          <w:color w:val="auto"/>
+          <w:spacing w:val="0"/>
+          <w:position w:val="0"/>
+          <w:sz w:val="22"/>
+          <w:shd w:fill="auto" w:val="clear"/>
+        </w:rPr>
+      </w:pPr>
+      <w:r>
+        <w:rPr>
+          <w:rFonts w:ascii="Calibri" w:hAnsi="Calibri" w:cs="Calibri" w:eastAsia="Calibri"/>
+          <w:color w:val="auto"/>
+          <w:spacing w:val="0"/>
+          <w:position w:val="0"/>
+          <w:sz w:val="22"/>
+          <w:shd w:fill="auto" w:val="clear"/>
+        </w:rPr>
+        <w:t xml:space="preserve">format('Y-m-d\TH:i')</w:t>
+      </w:r>
+    </w:p>
+    <w:p>
+      <w:pPr>
+        <w:spacing w:before="0" w:after="160" w:line="259"/>
+        <w:ind w:right="0" w:left="0" w:firstLine="0"/>
+        <w:jc w:val="left"/>
+        <w:rPr>
+          <w:rFonts w:ascii="Calibri" w:hAnsi="Calibri" w:cs="Calibri" w:eastAsia="Calibri"/>
+          <w:color w:val="auto"/>
+          <w:spacing w:val="0"/>
+          <w:position w:val="0"/>
+          <w:sz w:val="22"/>
+          <w:shd w:fill="auto" w:val="clear"/>
+        </w:rPr>
+      </w:pPr>
+      <w:r>
+        <w:rPr>
+          <w:rFonts w:ascii="Calibri" w:hAnsi="Calibri" w:cs="Calibri" w:eastAsia="Calibri"/>
+          <w:color w:val="auto"/>
+          <w:spacing w:val="0"/>
+          <w:position w:val="0"/>
+          <w:sz w:val="22"/>
+          <w:shd w:fill="auto" w:val="clear"/>
+        </w:rPr>
+        <w:t xml:space="preserve">THAT TOOK SO LONG </w:t>
+      </w:r>
+    </w:p>
+    <w:p>
+      <w:pPr>
+        <w:spacing w:before="0" w:after="160" w:line="259"/>
+        <w:ind w:right="0" w:left="0" w:firstLine="0"/>
+        <w:jc w:val="left"/>
+        <w:rPr>
+          <w:rFonts w:ascii="Calibri" w:hAnsi="Calibri" w:cs="Calibri" w:eastAsia="Calibri"/>
+          <w:color w:val="auto"/>
+          <w:spacing w:val="0"/>
+          <w:position w:val="0"/>
+          <w:sz w:val="22"/>
+          <w:shd w:fill="auto" w:val="clear"/>
+        </w:rPr>
+      </w:pPr>
+    </w:p>
+    <w:p>
+      <w:pPr>
+        <w:spacing w:before="0" w:after="160" w:line="259"/>
+        <w:ind w:right="0" w:left="0" w:firstLine="0"/>
+        <w:jc w:val="left"/>
+        <w:rPr>
+          <w:rFonts w:ascii="Calibri" w:hAnsi="Calibri" w:cs="Calibri" w:eastAsia="Calibri"/>
+          <w:color w:val="auto"/>
+          <w:spacing w:val="0"/>
+          <w:position w:val="0"/>
+          <w:sz w:val="22"/>
+          <w:shd w:fill="auto" w:val="clear"/>
+        </w:rPr>
+      </w:pPr>
+      <w:r>
+        <w:rPr>
+          <w:rFonts w:ascii="Calibri" w:hAnsi="Calibri" w:cs="Calibri" w:eastAsia="Calibri"/>
+          <w:color w:val="auto"/>
+          <w:spacing w:val="0"/>
+          <w:position w:val="0"/>
+          <w:sz w:val="22"/>
+          <w:shd w:fill="auto" w:val="clear"/>
+        </w:rPr>
+        <w:t xml:space="preserve">added a hidden input for the id again. New item doesn't have that and seems to function fine, I really have no clue how</w:t>
+      </w:r>
+    </w:p>
+    <w:p>
+      <w:pPr>
+        <w:spacing w:before="0" w:after="160" w:line="259"/>
+        <w:ind w:right="0" w:left="0" w:firstLine="0"/>
+        <w:jc w:val="left"/>
+        <w:rPr>
+          <w:rFonts w:ascii="Calibri" w:hAnsi="Calibri" w:cs="Calibri" w:eastAsia="Calibri"/>
+          <w:color w:val="auto"/>
+          <w:spacing w:val="0"/>
+          <w:position w:val="0"/>
+          <w:sz w:val="22"/>
+          <w:shd w:fill="auto" w:val="clear"/>
+        </w:rPr>
+      </w:pPr>
+    </w:p>
+    <w:p>
+      <w:pPr>
+        <w:spacing w:before="0" w:after="160" w:line="259"/>
+        <w:ind w:right="0" w:left="0" w:firstLine="0"/>
+        <w:jc w:val="left"/>
+        <w:rPr>
+          <w:rFonts w:ascii="Calibri" w:hAnsi="Calibri" w:cs="Calibri" w:eastAsia="Calibri"/>
+          <w:color w:val="auto"/>
+          <w:spacing w:val="0"/>
+          <w:position w:val="0"/>
+          <w:sz w:val="22"/>
+          <w:shd w:fill="auto" w:val="clear"/>
+        </w:rPr>
+      </w:pPr>
     </w:p>
   </w:body>
 </w:document>

</xml_diff>